<commit_message>
subiendo nuevos cambios a clases con html
</commit_message>
<xml_diff>
--- a/Clases/Clases con HTML/taller poo.docx
+++ b/Clases/Clases con HTML/taller poo.docx
@@ -1,32 +1,48 @@
 
 <file path=word/document.xml><?xml version="1.0" encoding="utf-8"?>
-<w:document xmlns:wpc="http://schemas.microsoft.com/office/word/2010/wordprocessingCanvas" xmlns:cx="http://schemas.microsoft.com/office/drawing/2014/chartex" xmlns:cx1="http://schemas.microsoft.com/office/drawing/2015/9/8/chartex" xmlns:cx2="http://schemas.microsoft.com/office/drawing/2015/10/21/chartex" xmlns:cx3="http://schemas.microsoft.com/office/drawing/2016/5/9/chartex" xmlns:cx4="http://schemas.microsoft.com/office/drawing/2016/5/10/chartex" xmlns:cx5="http://schemas.microsoft.com/office/drawing/2016/5/11/chartex" xmlns:cx6="http://schemas.microsoft.com/office/drawing/2016/5/12/chartex" xmlns:cx7="http://schemas.microsoft.com/office/drawing/2016/5/13/chartex" xmlns:cx8="http://schemas.microsoft.com/office/drawing/2016/5/14/chartex" xmlns:mc="http://schemas.openxmlformats.org/markup-compatibility/2006" xmlns:aink="http://schemas.microsoft.com/office/drawing/2016/ink" xmlns:am3d="http://schemas.microsoft.com/office/drawing/2017/model3d" xmlns:o="urn:schemas-microsoft-com:office:office" xmlns:oel="http://schemas.microsoft.com/office/2019/extlst" xmlns:r="http://schemas.openxmlformats.org/officeDocument/2006/relationships" xmlns:m="http://schemas.openxmlformats.org/officeDocument/2006/math" xmlns:v="urn:schemas-microsoft-com:vml" xmlns:wp14="http://schemas.microsoft.com/office/word/2010/wordprocessingDrawing" xmlns:wp="http://schemas.openxmlformats.org/drawingml/2006/wordprocessingDrawing" xmlns:w10="urn:schemas-microsoft-com:office:word" xmlns:w="http://schemas.openxmlformats.org/wordprocessingml/2006/main" xmlns:w14="http://schemas.microsoft.com/office/word/2010/wordml" xmlns:w15="http://schemas.microsoft.com/office/word/2012/wordml" xmlns:w16cex="http://schemas.microsoft.com/office/word/2018/wordml/cex" xmlns:w16cid="http://schemas.microsoft.com/office/word/2016/wordml/cid" xmlns:w16="http://schemas.microsoft.com/office/word/2018/wordml" xmlns:w16du="http://schemas.microsoft.com/office/word/2023/wordml/word16du" xmlns:w16sdtdh="http://schemas.microsoft.com/office/word/2020/wordml/sdtdatahash" xmlns:w16se="http://schemas.microsoft.com/office/word/2015/wordml/symex" xmlns:wpg="http://schemas.microsoft.com/office/word/2010/wordprocessingGroup" xmlns:wpi="http://schemas.microsoft.com/office/word/2010/wordprocessingInk" xmlns:wne="http://schemas.microsoft.com/office/word/2006/wordml" xmlns:wps="http://schemas.microsoft.com/office/word/2010/wordprocessingShape" mc:Ignorable="w14 w15 w16se w16cid w16 w16cex w16sdtdh w16du wp14">
+<w:document xmlns:wpc="http://schemas.microsoft.com/office/word/2010/wordprocessingCanvas" xmlns:cx="http://schemas.microsoft.com/office/drawing/2014/chartex" xmlns:mc="http://schemas.openxmlformats.org/markup-compatibility/2006" xmlns:o="urn:schemas-microsoft-com:office:office" xmlns:r="http://schemas.openxmlformats.org/officeDocument/2006/relationships" xmlns:m="http://schemas.openxmlformats.org/officeDocument/2006/math" xmlns:v="urn:schemas-microsoft-com:vml" xmlns:wp14="http://schemas.microsoft.com/office/word/2010/wordprocessingDrawing" xmlns:wp="http://schemas.openxmlformats.org/drawingml/2006/wordprocessingDrawing" xmlns:w10="urn:schemas-microsoft-com:office:word" xmlns:w="http://schemas.openxmlformats.org/wordprocessingml/2006/main" xmlns:w14="http://schemas.microsoft.com/office/word/2010/wordml" xmlns:w15="http://schemas.microsoft.com/office/word/2012/wordml" xmlns:w16se="http://schemas.microsoft.com/office/word/2015/wordml/symex" xmlns:wpg="http://schemas.microsoft.com/office/word/2010/wordprocessingGroup" xmlns:wpi="http://schemas.microsoft.com/office/word/2010/wordprocessingInk" xmlns:wne="http://schemas.microsoft.com/office/word/2006/wordml" xmlns:wps="http://schemas.microsoft.com/office/word/2010/wordprocessingShape" mc:Ignorable="w14 w15 w16se wp14">
   <w:body>
     <w:p>
       <w:pPr>
         <w:rPr>
           <w:b/>
           <w:bCs/>
+          <w:highlight w:val="yellow"/>
         </w:rPr>
       </w:pPr>
       <w:r>
         <w:rPr>
           <w:b/>
           <w:bCs/>
+          <w:highlight w:val="yellow"/>
         </w:rPr>
         <w:t>Ejercicio 1: Gestión de Estudiantes</w:t>
       </w:r>
     </w:p>
     <w:p>
-      <w:r>
+      <w:pPr>
+        <w:rPr>
+          <w:highlight w:val="yellow"/>
+        </w:rPr>
+      </w:pPr>
+      <w:r>
+        <w:rPr>
+          <w:highlight w:val="yellow"/>
+        </w:rPr>
         <w:t xml:space="preserve">Crea una clase Persona con atributos básicos como nombre, edad y un método </w:t>
       </w:r>
       <w:proofErr w:type="gramStart"/>
       <w:r>
+        <w:rPr>
+          <w:highlight w:val="yellow"/>
+        </w:rPr>
         <w:t>saludar(</w:t>
       </w:r>
       <w:proofErr w:type="gramEnd"/>
       <w:r>
+        <w:rPr>
+          <w:highlight w:val="yellow"/>
+        </w:rPr>
         <w:t>). Luego crea una clase Estudiante que herede de Persona y agregue un atributo calificaciones (un arreglo). Añade métodos para agregar una calificación y calcular el promedio del estudiante.</w:t>
       </w:r>
     </w:p>
@@ -35,42 +51,70 @@
         <w:rPr>
           <w:b/>
           <w:bCs/>
+          <w:highlight w:val="yellow"/>
         </w:rPr>
       </w:pPr>
       <w:r>
         <w:rPr>
           <w:b/>
           <w:bCs/>
+          <w:highlight w:val="yellow"/>
         </w:rPr>
         <w:t>Ejercicio 2: Zoológico</w:t>
       </w:r>
     </w:p>
     <w:p>
-      <w:r>
+      <w:pPr>
+        <w:rPr>
+          <w:highlight w:val="yellow"/>
+        </w:rPr>
+      </w:pPr>
+      <w:r>
+        <w:rPr>
+          <w:highlight w:val="yellow"/>
+        </w:rPr>
         <w:t xml:space="preserve">Crea una clase base llamada Animal con atributos como nombre y especie. Luego, crea clases derivadas como </w:t>
       </w:r>
       <w:proofErr w:type="spellStart"/>
       <w:r>
+        <w:rPr>
+          <w:highlight w:val="yellow"/>
+        </w:rPr>
         <w:t>Leon</w:t>
       </w:r>
       <w:proofErr w:type="spellEnd"/>
       <w:r>
+        <w:rPr>
+          <w:highlight w:val="yellow"/>
+        </w:rPr>
         <w:t xml:space="preserve">, Elefante y Tigre que hereden de Animal. Cada clase derivada debe tener un método específico (por ejemplo, </w:t>
       </w:r>
       <w:proofErr w:type="gramStart"/>
       <w:r>
+        <w:rPr>
+          <w:highlight w:val="yellow"/>
+        </w:rPr>
         <w:t>rugir(</w:t>
       </w:r>
       <w:proofErr w:type="gramEnd"/>
       <w:r>
+        <w:rPr>
+          <w:highlight w:val="yellow"/>
+        </w:rPr>
         <w:t xml:space="preserve">) para </w:t>
       </w:r>
       <w:proofErr w:type="spellStart"/>
       <w:r>
+        <w:rPr>
+          <w:highlight w:val="yellow"/>
+        </w:rPr>
         <w:t>Leon</w:t>
       </w:r>
       <w:proofErr w:type="spellEnd"/>
       <w:r>
+        <w:rPr>
+          <w:highlight w:val="yellow"/>
+        </w:rPr>
         <w:t>). Utiliza un arreglo para almacenar varios animales y crea un método para recorrerlos y hacer que cada uno ejecute su acción específica.</w:t>
       </w:r>
     </w:p>
@@ -79,34 +123,56 @@
         <w:rPr>
           <w:b/>
           <w:bCs/>
+          <w:highlight w:val="yellow"/>
         </w:rPr>
       </w:pPr>
       <w:r>
         <w:rPr>
           <w:b/>
           <w:bCs/>
+          <w:highlight w:val="yellow"/>
         </w:rPr>
         <w:t>Ejercicio 3: Inventario de Productos</w:t>
       </w:r>
     </w:p>
     <w:p>
-      <w:r>
+      <w:pPr>
+        <w:rPr>
+          <w:highlight w:val="yellow"/>
+        </w:rPr>
+      </w:pPr>
+      <w:r>
+        <w:rPr>
+          <w:highlight w:val="yellow"/>
+        </w:rPr>
         <w:t xml:space="preserve">Define una clase Producto con atributos como nombre, precio y </w:t>
       </w:r>
       <w:proofErr w:type="spellStart"/>
       <w:r>
+        <w:rPr>
+          <w:highlight w:val="yellow"/>
+        </w:rPr>
         <w:t>cantidadEnStock</w:t>
       </w:r>
       <w:proofErr w:type="spellEnd"/>
       <w:r>
+        <w:rPr>
+          <w:highlight w:val="yellow"/>
+        </w:rPr>
         <w:t xml:space="preserve">. Luego crea una clase </w:t>
       </w:r>
       <w:proofErr w:type="spellStart"/>
       <w:r>
+        <w:rPr>
+          <w:highlight w:val="yellow"/>
+        </w:rPr>
         <w:t>Electrodomestico</w:t>
       </w:r>
       <w:proofErr w:type="spellEnd"/>
       <w:r>
+        <w:rPr>
+          <w:highlight w:val="yellow"/>
+        </w:rPr>
         <w:t xml:space="preserve"> que herede de Producto y agregue un atributo adicional marca. Implementa un arreglo para almacenar varios productos y un método que liste aquellos que tienen una cantidad en stock menor a 10.</w:t>
       </w:r>
     </w:p>
@@ -115,34 +181,51 @@
         <w:rPr>
           <w:b/>
           <w:bCs/>
+          <w:highlight w:val="yellow"/>
         </w:rPr>
       </w:pPr>
       <w:r>
         <w:rPr>
           <w:b/>
           <w:bCs/>
+          <w:highlight w:val="yellow"/>
         </w:rPr>
         <w:t>Ejercicio 4: Sistema de Empleados</w:t>
       </w:r>
     </w:p>
     <w:p>
       <w:r>
+        <w:rPr>
+          <w:highlight w:val="yellow"/>
+        </w:rPr>
         <w:t xml:space="preserve">Crea una clase Empleado con atributos como nombre y sueldo. Luego, crea clases derivadas como </w:t>
       </w:r>
       <w:proofErr w:type="spellStart"/>
       <w:r>
+        <w:rPr>
+          <w:highlight w:val="yellow"/>
+        </w:rPr>
         <w:t>EmpleadoTiempoCompleto</w:t>
       </w:r>
       <w:proofErr w:type="spellEnd"/>
       <w:r>
+        <w:rPr>
+          <w:highlight w:val="yellow"/>
+        </w:rPr>
         <w:t xml:space="preserve"> y </w:t>
       </w:r>
       <w:proofErr w:type="spellStart"/>
       <w:r>
+        <w:rPr>
+          <w:highlight w:val="yellow"/>
+        </w:rPr>
         <w:t>EmpleadoMedioTiempo</w:t>
       </w:r>
       <w:proofErr w:type="spellEnd"/>
       <w:r>
+        <w:rPr>
+          <w:highlight w:val="yellow"/>
+        </w:rPr>
         <w:t>. Cada tipo de empleado tendrá un método para calcular el sueldo total en función de las horas trabajadas. Utiliza un arreglo para almacenar diferentes tipos de empleados y muestra sus sueldos.</w:t>
       </w:r>
     </w:p>
@@ -151,79 +234,129 @@
         <w:rPr>
           <w:b/>
           <w:bCs/>
+          <w:highlight w:val="yellow"/>
         </w:rPr>
       </w:pPr>
       <w:r>
         <w:rPr>
           <w:b/>
           <w:bCs/>
+          <w:highlight w:val="yellow"/>
         </w:rPr>
         <w:t>Ejercicio 5: Sistema Bancario</w:t>
       </w:r>
     </w:p>
     <w:p>
       <w:r>
+        <w:rPr>
+          <w:highlight w:val="yellow"/>
+        </w:rPr>
         <w:t xml:space="preserve">Crea una clase base </w:t>
       </w:r>
       <w:proofErr w:type="spellStart"/>
       <w:r>
+        <w:rPr>
+          <w:highlight w:val="yellow"/>
+        </w:rPr>
         <w:t>CuentaBancaria</w:t>
       </w:r>
       <w:proofErr w:type="spellEnd"/>
       <w:r>
+        <w:rPr>
+          <w:highlight w:val="yellow"/>
+        </w:rPr>
         <w:t xml:space="preserve"> con atributos como </w:t>
       </w:r>
       <w:proofErr w:type="spellStart"/>
       <w:r>
+        <w:rPr>
+          <w:highlight w:val="yellow"/>
+        </w:rPr>
         <w:t>numeroCuenta</w:t>
       </w:r>
       <w:proofErr w:type="spellEnd"/>
       <w:r>
+        <w:rPr>
+          <w:highlight w:val="yellow"/>
+        </w:rPr>
         <w:t xml:space="preserve"> y saldo. Luego, crea clases derivadas como </w:t>
       </w:r>
       <w:proofErr w:type="spellStart"/>
       <w:r>
+        <w:rPr>
+          <w:highlight w:val="yellow"/>
+        </w:rPr>
         <w:t>CuentaAhorros</w:t>
       </w:r>
       <w:proofErr w:type="spellEnd"/>
       <w:r>
+        <w:rPr>
+          <w:highlight w:val="yellow"/>
+        </w:rPr>
         <w:t xml:space="preserve"> y </w:t>
       </w:r>
       <w:proofErr w:type="spellStart"/>
       <w:r>
+        <w:rPr>
+          <w:highlight w:val="yellow"/>
+        </w:rPr>
         <w:t>CuentaCorriente</w:t>
       </w:r>
       <w:proofErr w:type="spellEnd"/>
       <w:r>
+        <w:rPr>
+          <w:highlight w:val="yellow"/>
+        </w:rPr>
         <w:t xml:space="preserve"> que hereden de </w:t>
       </w:r>
       <w:proofErr w:type="spellStart"/>
       <w:r>
+        <w:rPr>
+          <w:highlight w:val="yellow"/>
+        </w:rPr>
         <w:t>CuentaBancaria</w:t>
       </w:r>
       <w:proofErr w:type="spellEnd"/>
       <w:r>
+        <w:rPr>
+          <w:highlight w:val="yellow"/>
+        </w:rPr>
         <w:t xml:space="preserve">. Cada tipo de cuenta tendrá métodos específicos, como </w:t>
       </w:r>
       <w:proofErr w:type="spellStart"/>
       <w:proofErr w:type="gramStart"/>
       <w:r>
+        <w:rPr>
+          <w:highlight w:val="yellow"/>
+        </w:rPr>
         <w:t>aplicarIntereses</w:t>
       </w:r>
       <w:proofErr w:type="spellEnd"/>
       <w:r>
+        <w:rPr>
+          <w:highlight w:val="yellow"/>
+        </w:rPr>
         <w:t>(</w:t>
       </w:r>
       <w:proofErr w:type="gramEnd"/>
       <w:r>
+        <w:rPr>
+          <w:highlight w:val="yellow"/>
+        </w:rPr>
         <w:t xml:space="preserve">) en </w:t>
       </w:r>
       <w:proofErr w:type="spellStart"/>
       <w:r>
+        <w:rPr>
+          <w:highlight w:val="yellow"/>
+        </w:rPr>
         <w:t>CuentaAhorros</w:t>
       </w:r>
       <w:proofErr w:type="spellEnd"/>
       <w:r>
+        <w:rPr>
+          <w:highlight w:val="yellow"/>
+        </w:rPr>
         <w:t>. Usa un arreglo para manejar múltiples cuentas y un método para realizar depósitos y retiros en todas ellas.</w:t>
       </w:r>
     </w:p>
@@ -232,42 +365,65 @@
         <w:rPr>
           <w:b/>
           <w:bCs/>
+          <w:highlight w:val="yellow"/>
         </w:rPr>
       </w:pPr>
       <w:r>
         <w:rPr>
           <w:b/>
           <w:bCs/>
+          <w:highlight w:val="yellow"/>
         </w:rPr>
         <w:t>Ejercicio 6: Catálogo de Vehículos</w:t>
       </w:r>
     </w:p>
     <w:p>
       <w:r>
+        <w:rPr>
+          <w:highlight w:val="yellow"/>
+        </w:rPr>
         <w:t xml:space="preserve">Crea una clase base </w:t>
       </w:r>
       <w:proofErr w:type="spellStart"/>
       <w:r>
+        <w:rPr>
+          <w:highlight w:val="yellow"/>
+        </w:rPr>
         <w:t>Vehiculo</w:t>
       </w:r>
       <w:proofErr w:type="spellEnd"/>
       <w:r>
+        <w:rPr>
+          <w:highlight w:val="yellow"/>
+        </w:rPr>
         <w:t xml:space="preserve"> con atributos como marca, modelo y año. Luego, crea clases derivadas como Auto y Moto que hereden de </w:t>
       </w:r>
       <w:proofErr w:type="spellStart"/>
       <w:r>
+        <w:rPr>
+          <w:highlight w:val="yellow"/>
+        </w:rPr>
         <w:t>Vehiculo</w:t>
       </w:r>
       <w:proofErr w:type="spellEnd"/>
       <w:r>
+        <w:rPr>
+          <w:highlight w:val="yellow"/>
+        </w:rPr>
         <w:t xml:space="preserve">. Agrega métodos específicos a cada clase, como </w:t>
       </w:r>
       <w:proofErr w:type="gramStart"/>
       <w:r>
+        <w:rPr>
+          <w:highlight w:val="yellow"/>
+        </w:rPr>
         <w:t>conducir(</w:t>
       </w:r>
       <w:proofErr w:type="gramEnd"/>
       <w:r>
+        <w:rPr>
+          <w:highlight w:val="yellow"/>
+        </w:rPr>
         <w:t>) en Auto. Usa un arreglo para almacenar vehículos y crea un método que los liste según su tipo.</w:t>
       </w:r>
     </w:p>
@@ -276,42 +432,67 @@
         <w:rPr>
           <w:b/>
           <w:bCs/>
+          <w:highlight w:val="yellow"/>
         </w:rPr>
       </w:pPr>
-      <w:r>
-        <w:rPr>
-          <w:b/>
-          <w:bCs/>
+      <w:bookmarkStart w:id="0" w:name="_GoBack"/>
+      <w:bookmarkEnd w:id="0"/>
+      <w:r>
+        <w:rPr>
+          <w:b/>
+          <w:bCs/>
+          <w:highlight w:val="yellow"/>
         </w:rPr>
         <w:t>Ejercicio 7: Sistema de Cursos</w:t>
       </w:r>
     </w:p>
     <w:p>
       <w:r>
+        <w:rPr>
+          <w:highlight w:val="yellow"/>
+        </w:rPr>
         <w:t xml:space="preserve">Crea una clase Curso con atributos como </w:t>
       </w:r>
       <w:proofErr w:type="spellStart"/>
       <w:r>
+        <w:rPr>
+          <w:highlight w:val="yellow"/>
+        </w:rPr>
         <w:t>nombreCurso</w:t>
       </w:r>
       <w:proofErr w:type="spellEnd"/>
       <w:r>
+        <w:rPr>
+          <w:highlight w:val="yellow"/>
+        </w:rPr>
         <w:t xml:space="preserve"> y un arreglo de Estudiantes (usa la clase Estudiante del Ejercicio 1). Cada curso tendrá métodos para agregar estudiantes y calcular el promedio del curso en función de las calificaciones de los estudiantes. Hereda esta clase en subclases como </w:t>
       </w:r>
       <w:proofErr w:type="spellStart"/>
       <w:r>
+        <w:rPr>
+          <w:highlight w:val="yellow"/>
+        </w:rPr>
         <w:t>CursoOnline</w:t>
       </w:r>
       <w:proofErr w:type="spellEnd"/>
       <w:r>
+        <w:rPr>
+          <w:highlight w:val="yellow"/>
+        </w:rPr>
         <w:t xml:space="preserve"> y </w:t>
       </w:r>
       <w:proofErr w:type="spellStart"/>
       <w:r>
+        <w:rPr>
+          <w:highlight w:val="yellow"/>
+        </w:rPr>
         <w:t>CursoPresencial</w:t>
       </w:r>
       <w:proofErr w:type="spellEnd"/>
       <w:r>
+        <w:rPr>
+          <w:highlight w:val="yellow"/>
+        </w:rPr>
         <w:t>.</w:t>
       </w:r>
     </w:p>
@@ -320,43 +501,66 @@
         <w:rPr>
           <w:b/>
           <w:bCs/>
+          <w:highlight w:val="yellow"/>
         </w:rPr>
       </w:pPr>
       <w:r>
         <w:rPr>
           <w:b/>
           <w:bCs/>
+          <w:highlight w:val="yellow"/>
         </w:rPr>
         <w:t>Ejercicio 8: Biblioteca</w:t>
       </w:r>
     </w:p>
     <w:p>
       <w:r>
+        <w:rPr>
+          <w:highlight w:val="yellow"/>
+        </w:rPr>
         <w:lastRenderedPageBreak/>
         <w:t xml:space="preserve">Crea una clase base Libro con atributos como </w:t>
       </w:r>
       <w:proofErr w:type="spellStart"/>
       <w:r>
+        <w:rPr>
+          <w:highlight w:val="yellow"/>
+        </w:rPr>
         <w:t>titulo</w:t>
       </w:r>
       <w:proofErr w:type="spellEnd"/>
       <w:r>
+        <w:rPr>
+          <w:highlight w:val="yellow"/>
+        </w:rPr>
         <w:t xml:space="preserve"> y autor. Luego, crea clases derivadas como </w:t>
       </w:r>
       <w:proofErr w:type="spellStart"/>
       <w:r>
+        <w:rPr>
+          <w:highlight w:val="yellow"/>
+        </w:rPr>
         <w:t>LibroDigital</w:t>
       </w:r>
       <w:proofErr w:type="spellEnd"/>
       <w:r>
+        <w:rPr>
+          <w:highlight w:val="yellow"/>
+        </w:rPr>
         <w:t xml:space="preserve"> y </w:t>
       </w:r>
       <w:proofErr w:type="spellStart"/>
       <w:r>
+        <w:rPr>
+          <w:highlight w:val="yellow"/>
+        </w:rPr>
         <w:t>LibroFisico</w:t>
       </w:r>
       <w:proofErr w:type="spellEnd"/>
       <w:r>
+        <w:rPr>
+          <w:highlight w:val="yellow"/>
+        </w:rPr>
         <w:t>, cada una con atributos adicionales específicos. Utiliza un arreglo para almacenar libros y un método para listar todos los libros de un autor específico.</w:t>
       </w:r>
     </w:p>
@@ -452,7 +656,7 @@
 </file>
 
 <file path=word/styles.xml><?xml version="1.0" encoding="utf-8"?>
-<w:styles xmlns:mc="http://schemas.openxmlformats.org/markup-compatibility/2006" xmlns:r="http://schemas.openxmlformats.org/officeDocument/2006/relationships" xmlns:w="http://schemas.openxmlformats.org/wordprocessingml/2006/main" xmlns:w14="http://schemas.microsoft.com/office/word/2010/wordml" xmlns:w15="http://schemas.microsoft.com/office/word/2012/wordml" xmlns:w16cex="http://schemas.microsoft.com/office/word/2018/wordml/cex" xmlns:w16cid="http://schemas.microsoft.com/office/word/2016/wordml/cid" xmlns:w16="http://schemas.microsoft.com/office/word/2018/wordml" xmlns:w16du="http://schemas.microsoft.com/office/word/2023/wordml/word16du" xmlns:w16sdtdh="http://schemas.microsoft.com/office/word/2020/wordml/sdtdatahash" xmlns:w16se="http://schemas.microsoft.com/office/word/2015/wordml/symex" mc:Ignorable="w14 w15 w16se w16cid w16 w16cex w16sdtdh w16du">
+<w:styles xmlns:mc="http://schemas.openxmlformats.org/markup-compatibility/2006" xmlns:r="http://schemas.openxmlformats.org/officeDocument/2006/relationships" xmlns:w="http://schemas.openxmlformats.org/wordprocessingml/2006/main" xmlns:w14="http://schemas.microsoft.com/office/word/2010/wordml" xmlns:w15="http://schemas.microsoft.com/office/word/2012/wordml" xmlns:w16se="http://schemas.microsoft.com/office/word/2015/wordml/symex" mc:Ignorable="w14 w15 w16se">
   <w:docDefaults>
     <w:rPrDefault>
       <w:rPr>
@@ -470,7 +674,7 @@
       </w:pPr>
     </w:pPrDefault>
   </w:docDefaults>
-  <w:latentStyles w:defLockedState="0" w:defUIPriority="99" w:defSemiHidden="0" w:defUnhideWhenUsed="0" w:defQFormat="0" w:count="376">
+  <w:latentStyles w:defLockedState="0" w:defUIPriority="99" w:defSemiHidden="0" w:defUnhideWhenUsed="0" w:defQFormat="0" w:count="371">
     <w:lsdException w:name="Normal" w:uiPriority="0" w:qFormat="1"/>
     <w:lsdException w:name="heading 1" w:uiPriority="9" w:qFormat="1"/>
     <w:lsdException w:name="heading 2" w:semiHidden="1" w:uiPriority="9" w:unhideWhenUsed="1" w:qFormat="1"/>
@@ -842,11 +1046,6 @@
     <w:lsdException w:name="List Table 5 Dark Accent 6" w:uiPriority="50"/>
     <w:lsdException w:name="List Table 6 Colorful Accent 6" w:uiPriority="51"/>
     <w:lsdException w:name="List Table 7 Colorful Accent 6" w:uiPriority="52"/>
-    <w:lsdException w:name="Mention" w:semiHidden="1" w:unhideWhenUsed="1"/>
-    <w:lsdException w:name="Smart Hyperlink" w:semiHidden="1" w:unhideWhenUsed="1"/>
-    <w:lsdException w:name="Hashtag" w:semiHidden="1" w:unhideWhenUsed="1"/>
-    <w:lsdException w:name="Unresolved Mention" w:semiHidden="1" w:unhideWhenUsed="1"/>
-    <w:lsdException w:name="Smart Link" w:semiHidden="1" w:unhideWhenUsed="1"/>
   </w:latentStyles>
   <w:style w:type="paragraph" w:default="1" w:styleId="Normal">
     <w:name w:val="Normal"/>
@@ -858,6 +1057,7 @@
   <w:style w:type="character" w:default="1" w:styleId="Fuentedeprrafopredeter">
     <w:name w:val="Default Paragraph Font"/>
     <w:uiPriority w:val="1"/>
+    <w:semiHidden/>
     <w:unhideWhenUsed/>
   </w:style>
   <w:style w:type="table" w:default="1" w:styleId="Tablanormal">

</xml_diff>